<commit_message>
MIA practice, didnt understand anything :)
</commit_message>
<xml_diff>
--- a/ModelosInteligenciaArtificial/Unit03-NLP/4-LingusticModels/LinguisticModels-Part2-Notes_Dirty.docx
+++ b/ModelosInteligenciaArtificial/Unit03-NLP/4-LingusticModels/LinguisticModels-Part2-Notes_Dirty.docx
@@ -14,31 +14,7 @@
     </w:p>
     <w:p>
       <w:r>
-        <w:t xml:space="preserve">El termino de frecuencia/frecuencia inversa del </w:t>
-      </w:r>
-      <w:proofErr w:type="spellStart"/>
-      <w:r>
-        <w:t>documetno</w:t>
-      </w:r>
-      <w:proofErr w:type="spellEnd"/>
-      <w:r>
-        <w:t xml:space="preserve">, cuantifica la importancia de una palabra dentro de un texto y de una </w:t>
-      </w:r>
-      <w:proofErr w:type="spellStart"/>
-      <w:r>
-        <w:t>determinda</w:t>
-      </w:r>
-      <w:proofErr w:type="spellEnd"/>
-      <w:r>
-        <w:t xml:space="preserve"> </w:t>
-      </w:r>
-      <w:proofErr w:type="spellStart"/>
-      <w:r>
-        <w:t>coleccion</w:t>
-      </w:r>
-      <w:proofErr w:type="spellEnd"/>
-      <w:r>
-        <w:t xml:space="preserve"> de corpus. Usos</w:t>
+        <w:t>El termino de frecuencia/frecuencia inversa del documetno, cuantifica la importancia de una palabra dentro de un texto y de una determinda coleccion de corpus. Usos</w:t>
       </w:r>
     </w:p>
     <w:p>
@@ -50,13 +26,8 @@
         </w:numPr>
       </w:pPr>
       <w:r>
-        <w:t xml:space="preserve">Clasificar en un motor de </w:t>
-      </w:r>
-      <w:proofErr w:type="spellStart"/>
-      <w:r>
-        <w:t>busqueda</w:t>
-      </w:r>
-      <w:proofErr w:type="spellEnd"/>
+        <w:t>Clasificar en un motor de busqueda</w:t>
+      </w:r>
     </w:p>
     <w:p>
       <w:pPr>
@@ -78,34 +49,13 @@
           <w:numId w:val="1"/>
         </w:numPr>
       </w:pPr>
-      <w:proofErr w:type="spellStart"/>
-      <w:r>
-        <w:t>Construer</w:t>
-      </w:r>
-      <w:proofErr w:type="spellEnd"/>
-      <w:r>
-        <w:t xml:space="preserve"> </w:t>
-      </w:r>
-      <w:proofErr w:type="spellStart"/>
-      <w:r>
-        <w:t>chatbots</w:t>
-      </w:r>
-      <w:proofErr w:type="spellEnd"/>
-      <w:r>
-        <w:t xml:space="preserve"> inteligentes</w:t>
-      </w:r>
-    </w:p>
-    <w:p>
-      <w:r>
-        <w:t xml:space="preserve">Frecuencia de una palabra en un </w:t>
-      </w:r>
-      <w:proofErr w:type="spellStart"/>
-      <w:r>
-        <w:t>document</w:t>
-      </w:r>
-      <w:proofErr w:type="spellEnd"/>
-      <w:r>
-        <w:t>, frecuencia de una palabra en el corpus</w:t>
+      <w:r>
+        <w:t>Construer chatbots inteligentes</w:t>
+      </w:r>
+    </w:p>
+    <w:p>
+      <w:r>
+        <w:t>Frecuencia de una palabra en un document, frecuencia de una palabra en el corpus</w:t>
       </w:r>
       <w:r>
         <w:t>.</w:t>
@@ -168,15 +118,7 @@
         </w:numPr>
       </w:pPr>
       <w:r>
-        <w:t xml:space="preserve">Se calcula los valores de frecuencia inversa en el </w:t>
-      </w:r>
-      <w:proofErr w:type="spellStart"/>
-      <w:r>
-        <w:t>doucmetno</w:t>
-      </w:r>
-      <w:proofErr w:type="spellEnd"/>
-      <w:r>
-        <w:t xml:space="preserve"> de corpus</w:t>
+        <w:t>Se calcula los valores de frecuencia inversa en el doucmetno de corpus</w:t>
       </w:r>
     </w:p>
     <w:p>
@@ -201,15 +143,7 @@
         </w:numPr>
       </w:pPr>
       <w:r>
-        <w:t xml:space="preserve">TF(t, d): Frecuencia del termino entre el </w:t>
-      </w:r>
-      <w:proofErr w:type="spellStart"/>
-      <w:r>
-        <w:t>numero</w:t>
-      </w:r>
-      <w:proofErr w:type="spellEnd"/>
-      <w:r>
-        <w:t xml:space="preserve"> de términos en el documento</w:t>
+        <w:t>TF(t, d): Frecuencia del termino entre el numero de términos en el documento</w:t>
       </w:r>
     </w:p>
     <w:p>
@@ -229,15 +163,7 @@
         <w:pStyle w:val="ListParagraph"/>
       </w:pPr>
       <w:r>
-        <w:t>Log(numero total de documentos/</w:t>
-      </w:r>
-      <w:proofErr w:type="spellStart"/>
-      <w:r>
-        <w:t>numero</w:t>
-      </w:r>
-      <w:proofErr w:type="spellEnd"/>
-      <w:r>
-        <w:t xml:space="preserve"> de documentos que contiene t + 1)</w:t>
+        <w:t>Log(numero total de documentos/numero de documentos que contiene t + 1)</w:t>
       </w:r>
     </w:p>
     <w:p>
@@ -291,13 +217,8 @@
         </w:numPr>
       </w:pPr>
       <w:r>
-        <w:t xml:space="preserve">Crear una matriz </w:t>
-      </w:r>
-      <w:proofErr w:type="spellStart"/>
-      <w:r>
-        <w:t>tf</w:t>
-      </w:r>
-      <w:proofErr w:type="spellEnd"/>
+        <w:t>Crear una matriz tf</w:t>
+      </w:r>
     </w:p>
     <w:p>
       <w:pPr>
@@ -343,15 +264,7 @@
     </w:p>
     <w:p>
       <w:r>
-        <w:t xml:space="preserve">La librería </w:t>
-      </w:r>
-      <w:proofErr w:type="spellStart"/>
-      <w:r>
-        <w:t>scikit-learn</w:t>
-      </w:r>
-      <w:proofErr w:type="spellEnd"/>
-      <w:r>
-        <w:t xml:space="preserve"> proporciona 3 clases para este modelo</w:t>
+        <w:t>La librería scikit-learn proporciona 3 clases para este modelo</w:t>
       </w:r>
     </w:p>
     <w:p>
@@ -362,19 +275,69 @@
           <w:numId w:val="1"/>
         </w:numPr>
       </w:pPr>
-      <w:proofErr w:type="spellStart"/>
-      <w:r>
-        <w:t>TfidfVectorizer</w:t>
-      </w:r>
-      <w:proofErr w:type="spellEnd"/>
-      <w:r>
-        <w:t xml:space="preserve">: obtiene la matriz </w:t>
-      </w:r>
-      <w:proofErr w:type="spellStart"/>
-      <w:r>
-        <w:t>tf-idf</w:t>
-      </w:r>
-      <w:proofErr w:type="spellEnd"/>
+      <w:r>
+        <w:t>TfidfVectorizer: obtiene la matriz tf-idf</w:t>
+      </w:r>
+    </w:p>
+    <w:p>
+      <w:r>
+        <w:br w:type="page"/>
+      </w:r>
+    </w:p>
+    <w:p>
+      <w:r>
+        <w:lastRenderedPageBreak/>
+        <w:t>06/02/2024</w:t>
+      </w:r>
+    </w:p>
+    <w:p/>
+    <w:p>
+      <w:r>
+        <w:t>Repaso</w:t>
+      </w:r>
+    </w:p>
+    <w:p>
+      <w:r>
+        <w:t>TF-IDF que términos tienen mas importancia dentro de un documento (no es un resumen)</w:t>
+      </w:r>
+    </w:p>
+    <w:p/>
+    <w:p>
+      <w:r>
+        <w:t>Topic modeling</w:t>
+      </w:r>
+    </w:p>
+    <w:p>
+      <w:r>
+        <w:t>Tecnica no supervisada del NLP que detecta y extra relaciones ocultas entre documentos. Determina la probabilidad que determinados términos aparezcan juntos</w:t>
+      </w:r>
+    </w:p>
+    <w:p>
+      <w:r>
+        <w:t>El termino tema (topico)</w:t>
+      </w:r>
+    </w:p>
+    <w:p/>
+    <w:p>
+      <w:r>
+        <w:t>Ejemplo:</w:t>
+      </w:r>
+    </w:p>
+    <w:p>
+      <w:r>
+        <w:t>Identificar temas en un conjunto de noticias en los medios.</w:t>
+      </w:r>
+    </w:p>
+    <w:p/>
+    <w:p>
+      <w:r>
+        <w:t>Proceso</w:t>
+      </w:r>
+    </w:p>
+    <w:p>
+      <w:r>
+        <w:t>Se crea una matriz de documentos y términos (count vectorizer)</w:t>
+      </w:r>
     </w:p>
     <w:sectPr>
       <w:pgSz w:w="11906" w:h="16838"/>
@@ -384,6 +347,56 @@
     </w:sectPr>
   </w:body>
 </w:document>
+</file>
+
+<file path=word/endnotes.xml><?xml version="1.0" encoding="utf-8"?>
+<w:endnotes xmlns:wpc="http://schemas.microsoft.com/office/word/2010/wordprocessingCanvas" xmlns:cx="http://schemas.microsoft.com/office/drawing/2014/chartex" xmlns:cx1="http://schemas.microsoft.com/office/drawing/2015/9/8/chartex" xmlns:cx2="http://schemas.microsoft.com/office/drawing/2015/10/21/chartex" xmlns:cx3="http://schemas.microsoft.com/office/drawing/2016/5/9/chartex" xmlns:cx4="http://schemas.microsoft.com/office/drawing/2016/5/10/chartex" xmlns:cx5="http://schemas.microsoft.com/office/drawing/2016/5/11/chartex" xmlns:cx6="http://schemas.microsoft.com/office/drawing/2016/5/12/chartex" xmlns:cx7="http://schemas.microsoft.com/office/drawing/2016/5/13/chartex" xmlns:cx8="http://schemas.microsoft.com/office/drawing/2016/5/14/chartex" xmlns:mc="http://schemas.openxmlformats.org/markup-compatibility/2006" xmlns:aink="http://schemas.microsoft.com/office/drawing/2016/ink" xmlns:am3d="http://schemas.microsoft.com/office/drawing/2017/model3d" xmlns:o="urn:schemas-microsoft-com:office:office" xmlns:oel="http://schemas.microsoft.com/office/2019/extlst" xmlns:r="http://schemas.openxmlformats.org/officeDocument/2006/relationships" xmlns:m="http://schemas.openxmlformats.org/officeDocument/2006/math" xmlns:v="urn:schemas-microsoft-com:vml" xmlns:wp14="http://schemas.microsoft.com/office/word/2010/wordprocessingDrawing" xmlns:wp="http://schemas.openxmlformats.org/drawingml/2006/wordprocessingDrawing" xmlns:w10="urn:schemas-microsoft-com:office:word" xmlns:w="http://schemas.openxmlformats.org/wordprocessingml/2006/main" xmlns:w14="http://schemas.microsoft.com/office/word/2010/wordml" xmlns:w15="http://schemas.microsoft.com/office/word/2012/wordml" xmlns:w16cex="http://schemas.microsoft.com/office/word/2018/wordml/cex" xmlns:w16cid="http://schemas.microsoft.com/office/word/2016/wordml/cid" xmlns:w16="http://schemas.microsoft.com/office/word/2018/wordml" xmlns:w16sdtdh="http://schemas.microsoft.com/office/word/2020/wordml/sdtdatahash" xmlns:w16se="http://schemas.microsoft.com/office/word/2015/wordml/symex" xmlns:wpg="http://schemas.microsoft.com/office/word/2010/wordprocessingGroup" xmlns:wpi="http://schemas.microsoft.com/office/word/2010/wordprocessingInk" xmlns:wne="http://schemas.microsoft.com/office/word/2006/wordml" xmlns:wps="http://schemas.microsoft.com/office/word/2010/wordprocessingShape" mc:Ignorable="w14 w15 w16se w16cid w16 w16cex w16sdtdh wp14">
+  <w:endnote w:type="separator" w:id="-1">
+    <w:p>
+      <w:pPr>
+        <w:spacing w:after="0" w:line="240" w:lineRule="auto"/>
+      </w:pPr>
+      <w:r>
+        <w:separator/>
+      </w:r>
+    </w:p>
+  </w:endnote>
+  <w:endnote w:type="continuationSeparator" w:id="0">
+    <w:p>
+      <w:pPr>
+        <w:spacing w:after="0" w:line="240" w:lineRule="auto"/>
+      </w:pPr>
+      <w:r>
+        <w:continuationSeparator/>
+      </w:r>
+    </w:p>
+  </w:endnote>
+</w:endnotes>
+</file>
+
+<file path=word/footnotes.xml><?xml version="1.0" encoding="utf-8"?>
+<w:footnotes xmlns:wpc="http://schemas.microsoft.com/office/word/2010/wordprocessingCanvas" xmlns:cx="http://schemas.microsoft.com/office/drawing/2014/chartex" xmlns:cx1="http://schemas.microsoft.com/office/drawing/2015/9/8/chartex" xmlns:cx2="http://schemas.microsoft.com/office/drawing/2015/10/21/chartex" xmlns:cx3="http://schemas.microsoft.com/office/drawing/2016/5/9/chartex" xmlns:cx4="http://schemas.microsoft.com/office/drawing/2016/5/10/chartex" xmlns:cx5="http://schemas.microsoft.com/office/drawing/2016/5/11/chartex" xmlns:cx6="http://schemas.microsoft.com/office/drawing/2016/5/12/chartex" xmlns:cx7="http://schemas.microsoft.com/office/drawing/2016/5/13/chartex" xmlns:cx8="http://schemas.microsoft.com/office/drawing/2016/5/14/chartex" xmlns:mc="http://schemas.openxmlformats.org/markup-compatibility/2006" xmlns:aink="http://schemas.microsoft.com/office/drawing/2016/ink" xmlns:am3d="http://schemas.microsoft.com/office/drawing/2017/model3d" xmlns:o="urn:schemas-microsoft-com:office:office" xmlns:oel="http://schemas.microsoft.com/office/2019/extlst" xmlns:r="http://schemas.openxmlformats.org/officeDocument/2006/relationships" xmlns:m="http://schemas.openxmlformats.org/officeDocument/2006/math" xmlns:v="urn:schemas-microsoft-com:vml" xmlns:wp14="http://schemas.microsoft.com/office/word/2010/wordprocessingDrawing" xmlns:wp="http://schemas.openxmlformats.org/drawingml/2006/wordprocessingDrawing" xmlns:w10="urn:schemas-microsoft-com:office:word" xmlns:w="http://schemas.openxmlformats.org/wordprocessingml/2006/main" xmlns:w14="http://schemas.microsoft.com/office/word/2010/wordml" xmlns:w15="http://schemas.microsoft.com/office/word/2012/wordml" xmlns:w16cex="http://schemas.microsoft.com/office/word/2018/wordml/cex" xmlns:w16cid="http://schemas.microsoft.com/office/word/2016/wordml/cid" xmlns:w16="http://schemas.microsoft.com/office/word/2018/wordml" xmlns:w16sdtdh="http://schemas.microsoft.com/office/word/2020/wordml/sdtdatahash" xmlns:w16se="http://schemas.microsoft.com/office/word/2015/wordml/symex" xmlns:wpg="http://schemas.microsoft.com/office/word/2010/wordprocessingGroup" xmlns:wpi="http://schemas.microsoft.com/office/word/2010/wordprocessingInk" xmlns:wne="http://schemas.microsoft.com/office/word/2006/wordml" xmlns:wps="http://schemas.microsoft.com/office/word/2010/wordprocessingShape" mc:Ignorable="w14 w15 w16se w16cid w16 w16cex w16sdtdh wp14">
+  <w:footnote w:type="separator" w:id="-1">
+    <w:p>
+      <w:pPr>
+        <w:spacing w:after="0" w:line="240" w:lineRule="auto"/>
+      </w:pPr>
+      <w:r>
+        <w:separator/>
+      </w:r>
+    </w:p>
+  </w:footnote>
+  <w:footnote w:type="continuationSeparator" w:id="0">
+    <w:p>
+      <w:pPr>
+        <w:spacing w:after="0" w:line="240" w:lineRule="auto"/>
+      </w:pPr>
+      <w:r>
+        <w:continuationSeparator/>
+      </w:r>
+    </w:p>
+  </w:footnote>
+</w:footnotes>
 </file>
 
 <file path=word/numbering.xml><?xml version="1.0" encoding="utf-8"?>
@@ -1223,6 +1236,56 @@
       <w:contextualSpacing/>
     </w:pPr>
   </w:style>
+  <w:style w:type="paragraph" w:styleId="Header">
+    <w:name w:val="header"/>
+    <w:basedOn w:val="Normal"/>
+    <w:link w:val="HeaderChar"/>
+    <w:uiPriority w:val="99"/>
+    <w:unhideWhenUsed/>
+    <w:rsid w:val="00770B0B"/>
+    <w:pPr>
+      <w:tabs>
+        <w:tab w:val="center" w:pos="4419"/>
+        <w:tab w:val="right" w:pos="8838"/>
+      </w:tabs>
+      <w:spacing w:after="0" w:line="240" w:lineRule="auto"/>
+    </w:pPr>
+  </w:style>
+  <w:style w:type="character" w:customStyle="1" w:styleId="HeaderChar">
+    <w:name w:val="Header Char"/>
+    <w:basedOn w:val="DefaultParagraphFont"/>
+    <w:link w:val="Header"/>
+    <w:uiPriority w:val="99"/>
+    <w:rsid w:val="00770B0B"/>
+    <w:rPr>
+      <w:lang w:val="es-ES"/>
+    </w:rPr>
+  </w:style>
+  <w:style w:type="paragraph" w:styleId="Footer">
+    <w:name w:val="footer"/>
+    <w:basedOn w:val="Normal"/>
+    <w:link w:val="FooterChar"/>
+    <w:uiPriority w:val="99"/>
+    <w:unhideWhenUsed/>
+    <w:rsid w:val="00770B0B"/>
+    <w:pPr>
+      <w:tabs>
+        <w:tab w:val="center" w:pos="4419"/>
+        <w:tab w:val="right" w:pos="8838"/>
+      </w:tabs>
+      <w:spacing w:after="0" w:line="240" w:lineRule="auto"/>
+    </w:pPr>
+  </w:style>
+  <w:style w:type="character" w:customStyle="1" w:styleId="FooterChar">
+    <w:name w:val="Footer Char"/>
+    <w:basedOn w:val="DefaultParagraphFont"/>
+    <w:link w:val="Footer"/>
+    <w:uiPriority w:val="99"/>
+    <w:rsid w:val="00770B0B"/>
+    <w:rPr>
+      <w:lang w:val="es-ES"/>
+    </w:rPr>
+  </w:style>
 </w:styles>
 </file>
 

</xml_diff>

<commit_message>
SBD - Kinesis Practice MIA - 1 SampleNotebook + 2 Practices started
</commit_message>
<xml_diff>
--- a/ModelosInteligenciaArtificial/Unit03-NLP/4-LingusticModels/LinguisticModels-Part2-Notes_Dirty.docx
+++ b/ModelosInteligenciaArtificial/Unit03-NLP/4-LingusticModels/LinguisticModels-Part2-Notes_Dirty.docx
@@ -14,7 +14,31 @@
     </w:p>
     <w:p>
       <w:r>
-        <w:t>El termino de frecuencia/frecuencia inversa del documetno, cuantifica la importancia de una palabra dentro de un texto y de una determinda coleccion de corpus. Usos</w:t>
+        <w:t xml:space="preserve">El termino de frecuencia/frecuencia inversa del </w:t>
+      </w:r>
+      <w:proofErr w:type="spellStart"/>
+      <w:r>
+        <w:t>documetno</w:t>
+      </w:r>
+      <w:proofErr w:type="spellEnd"/>
+      <w:r>
+        <w:t xml:space="preserve">, cuantifica la importancia de una palabra dentro de un texto y de una </w:t>
+      </w:r>
+      <w:proofErr w:type="spellStart"/>
+      <w:r>
+        <w:t>determinda</w:t>
+      </w:r>
+      <w:proofErr w:type="spellEnd"/>
+      <w:r>
+        <w:t xml:space="preserve"> </w:t>
+      </w:r>
+      <w:proofErr w:type="spellStart"/>
+      <w:r>
+        <w:t>coleccion</w:t>
+      </w:r>
+      <w:proofErr w:type="spellEnd"/>
+      <w:r>
+        <w:t xml:space="preserve"> de corpus. Usos</w:t>
       </w:r>
     </w:p>
     <w:p>
@@ -26,8 +50,13 @@
         </w:numPr>
       </w:pPr>
       <w:r>
-        <w:t>Clasificar en un motor de busqueda</w:t>
-      </w:r>
+        <w:t xml:space="preserve">Clasificar en un motor de </w:t>
+      </w:r>
+      <w:proofErr w:type="spellStart"/>
+      <w:r>
+        <w:t>busqueda</w:t>
+      </w:r>
+      <w:proofErr w:type="spellEnd"/>
     </w:p>
     <w:p>
       <w:pPr>
@@ -49,13 +78,34 @@
           <w:numId w:val="1"/>
         </w:numPr>
       </w:pPr>
-      <w:r>
-        <w:t>Construer chatbots inteligentes</w:t>
-      </w:r>
-    </w:p>
-    <w:p>
-      <w:r>
-        <w:t>Frecuencia de una palabra en un document, frecuencia de una palabra en el corpus</w:t>
+      <w:proofErr w:type="spellStart"/>
+      <w:r>
+        <w:t>Construer</w:t>
+      </w:r>
+      <w:proofErr w:type="spellEnd"/>
+      <w:r>
+        <w:t xml:space="preserve"> </w:t>
+      </w:r>
+      <w:proofErr w:type="spellStart"/>
+      <w:r>
+        <w:t>chatbots</w:t>
+      </w:r>
+      <w:proofErr w:type="spellEnd"/>
+      <w:r>
+        <w:t xml:space="preserve"> inteligentes</w:t>
+      </w:r>
+    </w:p>
+    <w:p>
+      <w:r>
+        <w:t xml:space="preserve">Frecuencia de una palabra en un </w:t>
+      </w:r>
+      <w:proofErr w:type="spellStart"/>
+      <w:r>
+        <w:t>document</w:t>
+      </w:r>
+      <w:proofErr w:type="spellEnd"/>
+      <w:r>
+        <w:t>, frecuencia de una palabra en el corpus</w:t>
       </w:r>
       <w:r>
         <w:t>.</w:t>
@@ -118,7 +168,15 @@
         </w:numPr>
       </w:pPr>
       <w:r>
-        <w:t>Se calcula los valores de frecuencia inversa en el doucmetno de corpus</w:t>
+        <w:t xml:space="preserve">Se calcula los valores de frecuencia inversa en el </w:t>
+      </w:r>
+      <w:proofErr w:type="spellStart"/>
+      <w:r>
+        <w:t>doucmetno</w:t>
+      </w:r>
+      <w:proofErr w:type="spellEnd"/>
+      <w:r>
+        <w:t xml:space="preserve"> de corpus</w:t>
       </w:r>
     </w:p>
     <w:p>
@@ -143,7 +201,23 @@
         </w:numPr>
       </w:pPr>
       <w:r>
-        <w:t>TF(t, d): Frecuencia del termino entre el numero de términos en el documento</w:t>
+        <w:t xml:space="preserve">TF(t, d): Frecuencia del </w:t>
+      </w:r>
+      <w:proofErr w:type="spellStart"/>
+      <w:r>
+        <w:t>termino</w:t>
+      </w:r>
+      <w:proofErr w:type="spellEnd"/>
+      <w:r>
+        <w:t xml:space="preserve"> entre el </w:t>
+      </w:r>
+      <w:proofErr w:type="spellStart"/>
+      <w:r>
+        <w:t>numero</w:t>
+      </w:r>
+      <w:proofErr w:type="spellEnd"/>
+      <w:r>
+        <w:t xml:space="preserve"> de términos en el documento</w:t>
       </w:r>
     </w:p>
     <w:p>
@@ -155,15 +229,39 @@
         </w:numPr>
       </w:pPr>
       <w:r>
-        <w:t>IDF(t, D): rareza del termino en el conjunto de documentos D</w:t>
-      </w:r>
-    </w:p>
-    <w:p>
-      <w:pPr>
-        <w:pStyle w:val="ListParagraph"/>
-      </w:pPr>
-      <w:r>
-        <w:t>Log(numero total de documentos/numero de documentos que contiene t + 1)</w:t>
+        <w:t xml:space="preserve">IDF(t, D): rareza del </w:t>
+      </w:r>
+      <w:proofErr w:type="spellStart"/>
+      <w:r>
+        <w:t>termino</w:t>
+      </w:r>
+      <w:proofErr w:type="spellEnd"/>
+      <w:r>
+        <w:t xml:space="preserve"> en el conjunto de documentos D</w:t>
+      </w:r>
+    </w:p>
+    <w:p>
+      <w:pPr>
+        <w:pStyle w:val="ListParagraph"/>
+      </w:pPr>
+      <w:r>
+        <w:t>Log(</w:t>
+      </w:r>
+      <w:proofErr w:type="spellStart"/>
+      <w:r>
+        <w:t>numero</w:t>
+      </w:r>
+      <w:proofErr w:type="spellEnd"/>
+      <w:r>
+        <w:t xml:space="preserve"> total de documentos/</w:t>
+      </w:r>
+      <w:proofErr w:type="spellStart"/>
+      <w:r>
+        <w:t>numero</w:t>
+      </w:r>
+      <w:proofErr w:type="spellEnd"/>
+      <w:r>
+        <w:t xml:space="preserve"> de documentos que contiene t + 1)</w:t>
       </w:r>
     </w:p>
     <w:p>
@@ -217,8 +315,13 @@
         </w:numPr>
       </w:pPr>
       <w:r>
-        <w:t>Crear una matriz tf</w:t>
-      </w:r>
+        <w:t xml:space="preserve">Crear una matriz </w:t>
+      </w:r>
+      <w:proofErr w:type="spellStart"/>
+      <w:r>
+        <w:t>tf</w:t>
+      </w:r>
+      <w:proofErr w:type="spellEnd"/>
     </w:p>
     <w:p>
       <w:pPr>
@@ -264,7 +367,15 @@
     </w:p>
     <w:p>
       <w:r>
-        <w:t>La librería scikit-learn proporciona 3 clases para este modelo</w:t>
+        <w:t xml:space="preserve">La librería </w:t>
+      </w:r>
+      <w:proofErr w:type="spellStart"/>
+      <w:r>
+        <w:t>scikit-learn</w:t>
+      </w:r>
+      <w:proofErr w:type="spellEnd"/>
+      <w:r>
+        <w:t xml:space="preserve"> proporciona 3 clases para este modelo</w:t>
       </w:r>
     </w:p>
     <w:p>
@@ -275,9 +386,19 @@
           <w:numId w:val="1"/>
         </w:numPr>
       </w:pPr>
-      <w:r>
-        <w:t>TfidfVectorizer: obtiene la matriz tf-idf</w:t>
-      </w:r>
+      <w:proofErr w:type="spellStart"/>
+      <w:r>
+        <w:t>TfidfVectorizer</w:t>
+      </w:r>
+      <w:proofErr w:type="spellEnd"/>
+      <w:r>
+        <w:t xml:space="preserve">: obtiene la matriz </w:t>
+      </w:r>
+      <w:proofErr w:type="spellStart"/>
+      <w:r>
+        <w:t>tf-idf</w:t>
+      </w:r>
+      <w:proofErr w:type="spellEnd"/>
     </w:p>
     <w:p>
       <w:r>
@@ -298,23 +419,54 @@
     </w:p>
     <w:p>
       <w:r>
-        <w:t>TF-IDF que términos tienen mas importancia dentro de un documento (no es un resumen)</w:t>
+        <w:t xml:space="preserve">TF-IDF que términos tienen </w:t>
+      </w:r>
+      <w:proofErr w:type="spellStart"/>
+      <w:r>
+        <w:t>mas</w:t>
+      </w:r>
+      <w:proofErr w:type="spellEnd"/>
+      <w:r>
+        <w:t xml:space="preserve"> importancia dentro de un documento (no es un resumen)</w:t>
       </w:r>
     </w:p>
     <w:p/>
     <w:p>
-      <w:r>
-        <w:t>Topic modeling</w:t>
-      </w:r>
-    </w:p>
-    <w:p>
-      <w:r>
-        <w:t>Tecnica no supervisada del NLP que detecta y extra relaciones ocultas entre documentos. Determina la probabilidad que determinados términos aparezcan juntos</w:t>
-      </w:r>
-    </w:p>
-    <w:p>
-      <w:r>
-        <w:t>El termino tema (topico)</w:t>
+      <w:proofErr w:type="spellStart"/>
+      <w:r>
+        <w:t>Topic</w:t>
+      </w:r>
+      <w:proofErr w:type="spellEnd"/>
+      <w:r>
+        <w:t xml:space="preserve"> </w:t>
+      </w:r>
+      <w:proofErr w:type="spellStart"/>
+      <w:r>
+        <w:t>modeling</w:t>
+      </w:r>
+      <w:proofErr w:type="spellEnd"/>
+    </w:p>
+    <w:p>
+      <w:proofErr w:type="spellStart"/>
+      <w:r>
+        <w:t>Tecnica</w:t>
+      </w:r>
+      <w:proofErr w:type="spellEnd"/>
+      <w:r>
+        <w:t xml:space="preserve"> no supervisada del NLP que detecta y extra relaciones ocultas entre documentos. Determina la probabilidad que determinados términos aparezcan juntos</w:t>
+      </w:r>
+    </w:p>
+    <w:p>
+      <w:r>
+        <w:t>El termino tema (</w:t>
+      </w:r>
+      <w:proofErr w:type="spellStart"/>
+      <w:r>
+        <w:t>topico</w:t>
+      </w:r>
+      <w:proofErr w:type="spellEnd"/>
+      <w:r>
+        <w:t>)</w:t>
       </w:r>
     </w:p>
     <w:p/>
@@ -336,7 +488,522 @@
     </w:p>
     <w:p>
       <w:r>
-        <w:t>Se crea una matriz de documentos y términos (count vectorizer)</w:t>
+        <w:t>Se crea una matriz de documentos y términos (</w:t>
+      </w:r>
+      <w:proofErr w:type="spellStart"/>
+      <w:r>
+        <w:t>count</w:t>
+      </w:r>
+      <w:proofErr w:type="spellEnd"/>
+      <w:r>
+        <w:t xml:space="preserve"> </w:t>
+      </w:r>
+      <w:proofErr w:type="spellStart"/>
+      <w:r>
+        <w:t>vectorizer</w:t>
+      </w:r>
+      <w:proofErr w:type="spellEnd"/>
+      <w:r>
+        <w:t>)</w:t>
+      </w:r>
+    </w:p>
+    <w:p/>
+    <w:p>
+      <w:r>
+        <w:br w:type="page"/>
+      </w:r>
+    </w:p>
+    <w:p>
+      <w:r>
+        <w:lastRenderedPageBreak/>
+        <w:t>27/02/2024</w:t>
+      </w:r>
+    </w:p>
+    <w:p/>
+    <w:p>
+      <w:r>
+        <w:t xml:space="preserve">Los </w:t>
+      </w:r>
+      <w:proofErr w:type="spellStart"/>
+      <w:r>
+        <w:t>embedings</w:t>
+      </w:r>
+      <w:proofErr w:type="spellEnd"/>
+      <w:r>
+        <w:t xml:space="preserve"> son representaciones vectoriales de una palabra</w:t>
+      </w:r>
+      <w:r>
+        <w:t xml:space="preserve">. La principal diferencia con una vectorización tipo </w:t>
+      </w:r>
+      <w:proofErr w:type="spellStart"/>
+      <w:r>
+        <w:t>One-hot</w:t>
+      </w:r>
+      <w:proofErr w:type="spellEnd"/>
+      <w:r>
+        <w:t>, es que esta vectorización tiene en cuenta las ‘distancia’ entre palabras</w:t>
+      </w:r>
+      <w:r>
+        <w:t>.</w:t>
+      </w:r>
+    </w:p>
+    <w:p>
+      <w:r>
+        <w:t>Estos vectores permiten realizar operaciones con otros vectores</w:t>
+      </w:r>
+    </w:p>
+    <w:p>
+      <w:r>
+        <w:t>Word2vec</w:t>
+      </w:r>
+    </w:p>
+    <w:p>
+      <w:r>
+        <w:t xml:space="preserve">Algoritmo de aprendizaje </w:t>
+      </w:r>
+      <w:proofErr w:type="spellStart"/>
+      <w:r>
+        <w:t>estadisco</w:t>
+      </w:r>
+      <w:proofErr w:type="spellEnd"/>
+      <w:r>
+        <w:t xml:space="preserve"> para hacer </w:t>
+      </w:r>
+      <w:proofErr w:type="spellStart"/>
+      <w:r>
+        <w:t>embeding</w:t>
+      </w:r>
+      <w:proofErr w:type="spellEnd"/>
+      <w:r>
+        <w:t>, la cual busca proximidades entre palabras</w:t>
+      </w:r>
+    </w:p>
+    <w:p/>
+    <w:p/>
+    <w:p>
+      <w:proofErr w:type="spellStart"/>
+      <w:r>
+        <w:t>LLMs</w:t>
+      </w:r>
+      <w:proofErr w:type="spellEnd"/>
+    </w:p>
+    <w:p>
+      <w:r>
+        <w:t>Grandes modelos de lenguaje, modelos de aprendizaje profundo para procesar y generar texto en lenguaje natural. Se consideran ‘grandes’ por el gran volumen de datos que utilizan</w:t>
+      </w:r>
+    </w:p>
+    <w:p>
+      <w:r>
+        <w:t xml:space="preserve">Que hacen los </w:t>
+      </w:r>
+      <w:proofErr w:type="spellStart"/>
+      <w:r>
+        <w:t>LLMs</w:t>
+      </w:r>
+      <w:proofErr w:type="spellEnd"/>
+      <w:r>
+        <w:t>?</w:t>
+      </w:r>
+    </w:p>
+    <w:p>
+      <w:r>
+        <w:t xml:space="preserve">Permiten generar texto, hacer </w:t>
+      </w:r>
+      <w:proofErr w:type="spellStart"/>
+      <w:r>
+        <w:t>resumenses</w:t>
+      </w:r>
+      <w:proofErr w:type="spellEnd"/>
+      <w:r>
+        <w:t>, y procesos Q&amp;A. Estos modelos están basados en Transformers.</w:t>
+      </w:r>
+    </w:p>
+    <w:p>
+      <w:r>
+        <w:t xml:space="preserve">¿Qué características </w:t>
+      </w:r>
+      <w:proofErr w:type="spellStart"/>
+      <w:r>
+        <w:t>definene</w:t>
+      </w:r>
+      <w:proofErr w:type="spellEnd"/>
+      <w:r>
+        <w:t xml:space="preserve"> un </w:t>
+      </w:r>
+      <w:proofErr w:type="spellStart"/>
+      <w:r>
+        <w:t>transformer</w:t>
+      </w:r>
+      <w:proofErr w:type="spellEnd"/>
+      <w:r>
+        <w:t>?</w:t>
+      </w:r>
+    </w:p>
+    <w:p>
+      <w:r>
+        <w:t>Obtiene patrones del lenguaje para buscar relaciones. Utiliza un mecanismo clave llamado ‘</w:t>
+      </w:r>
+      <w:proofErr w:type="spellStart"/>
+      <w:r>
+        <w:t>atencion</w:t>
+      </w:r>
+      <w:proofErr w:type="spellEnd"/>
+      <w:r>
+        <w:t>’. Es el peso relativo de la palabra en el texto. Las redes neuronales tiene 2 componentes:</w:t>
+      </w:r>
+    </w:p>
+    <w:p>
+      <w:pPr>
+        <w:pStyle w:val="ListParagraph"/>
+        <w:numPr>
+          <w:ilvl w:val="0"/>
+          <w:numId w:val="1"/>
+        </w:numPr>
+      </w:pPr>
+      <w:proofErr w:type="spellStart"/>
+      <w:r>
+        <w:t>Encoder</w:t>
+      </w:r>
+      <w:proofErr w:type="spellEnd"/>
+      <w:r>
+        <w:t xml:space="preserve">: genera estados ocultos, información sobre el contexto. Genera los </w:t>
+      </w:r>
+      <w:proofErr w:type="spellStart"/>
+      <w:r>
+        <w:t>embedings</w:t>
+      </w:r>
+      <w:proofErr w:type="spellEnd"/>
+      <w:r>
+        <w:t xml:space="preserve">. Usa la </w:t>
+      </w:r>
+      <w:proofErr w:type="spellStart"/>
+      <w:r>
+        <w:t>auto-atencion</w:t>
+      </w:r>
+      <w:proofErr w:type="spellEnd"/>
+      <w:r>
+        <w:t xml:space="preserve"> para generar estados ocultos.</w:t>
+      </w:r>
+    </w:p>
+    <w:p>
+      <w:pPr>
+        <w:pStyle w:val="ListParagraph"/>
+        <w:numPr>
+          <w:ilvl w:val="0"/>
+          <w:numId w:val="1"/>
+        </w:numPr>
+      </w:pPr>
+      <w:proofErr w:type="spellStart"/>
+      <w:r>
+        <w:t>Decoder</w:t>
+      </w:r>
+      <w:proofErr w:type="spellEnd"/>
+      <w:r>
+        <w:t xml:space="preserve">: considera una secuencia y usa la salida del </w:t>
+      </w:r>
+      <w:proofErr w:type="spellStart"/>
+      <w:r>
+        <w:t>encoder</w:t>
+      </w:r>
+      <w:proofErr w:type="spellEnd"/>
+      <w:r>
+        <w:t xml:space="preserve"> para generar </w:t>
+      </w:r>
+      <w:proofErr w:type="spellStart"/>
+      <w:r>
+        <w:t>prediciones</w:t>
+      </w:r>
+      <w:proofErr w:type="spellEnd"/>
+    </w:p>
+    <w:p>
+      <w:pPr>
+        <w:pStyle w:val="ListParagraph"/>
+        <w:numPr>
+          <w:ilvl w:val="1"/>
+          <w:numId w:val="1"/>
+        </w:numPr>
+      </w:pPr>
+      <w:r>
+        <w:t xml:space="preserve">Se ingesta la secuencia de palabras, incorporando los estados ocultos (estado de contexto de la palabra) </w:t>
+      </w:r>
+    </w:p>
+    <w:p>
+      <w:pPr>
+        <w:pStyle w:val="ListParagraph"/>
+        <w:numPr>
+          <w:ilvl w:val="1"/>
+          <w:numId w:val="1"/>
+        </w:numPr>
+      </w:pPr>
+      <w:proofErr w:type="spellStart"/>
+      <w:r>
+        <w:t>Idk</w:t>
+      </w:r>
+      <w:proofErr w:type="spellEnd"/>
+    </w:p>
+    <w:p>
+      <w:pPr>
+        <w:pStyle w:val="ListParagraph"/>
+        <w:numPr>
+          <w:ilvl w:val="1"/>
+          <w:numId w:val="1"/>
+        </w:numPr>
+      </w:pPr>
+      <w:proofErr w:type="spellStart"/>
+      <w:r>
+        <w:t>Idk</w:t>
+      </w:r>
+      <w:proofErr w:type="spellEnd"/>
+    </w:p>
+    <w:p/>
+    <w:p>
+      <w:r>
+        <w:t xml:space="preserve">Tipos de </w:t>
+      </w:r>
+      <w:proofErr w:type="spellStart"/>
+      <w:r>
+        <w:t>LLMs</w:t>
+      </w:r>
+      <w:proofErr w:type="spellEnd"/>
+    </w:p>
+    <w:p>
+      <w:pPr>
+        <w:pStyle w:val="ListParagraph"/>
+        <w:numPr>
+          <w:ilvl w:val="0"/>
+          <w:numId w:val="1"/>
+        </w:numPr>
+      </w:pPr>
+      <w:proofErr w:type="spellStart"/>
+      <w:r>
+        <w:t>Auto-regresivos</w:t>
+      </w:r>
+      <w:proofErr w:type="spellEnd"/>
+      <w:r>
+        <w:t>: orientados a predicción (GPT). Cual es la siguiente palabra dentro de un texto</w:t>
+      </w:r>
+    </w:p>
+    <w:p>
+      <w:pPr>
+        <w:pStyle w:val="ListParagraph"/>
+        <w:numPr>
+          <w:ilvl w:val="0"/>
+          <w:numId w:val="1"/>
+        </w:numPr>
+      </w:pPr>
+      <w:r>
+        <w:t xml:space="preserve">Modelos </w:t>
+      </w:r>
+      <w:proofErr w:type="spellStart"/>
+      <w:r>
+        <w:t>autocodificado</w:t>
+      </w:r>
+      <w:proofErr w:type="spellEnd"/>
+      <w:r>
+        <w:t>: modelos destinados a llenar huecos en textos</w:t>
+      </w:r>
+    </w:p>
+    <w:p>
+      <w:pPr>
+        <w:pStyle w:val="ListParagraph"/>
+        <w:numPr>
+          <w:ilvl w:val="0"/>
+          <w:numId w:val="1"/>
+        </w:numPr>
+      </w:pPr>
+      <w:r>
+        <w:t>Modelos híbridos: combinan ambos modelos</w:t>
+      </w:r>
+    </w:p>
+    <w:p/>
+    <w:p>
+      <w:r>
+        <w:br w:type="page"/>
+      </w:r>
+    </w:p>
+    <w:p>
+      <w:proofErr w:type="spellStart"/>
+      <w:r>
+        <w:lastRenderedPageBreak/>
+        <w:t>LangChain</w:t>
+      </w:r>
+      <w:proofErr w:type="spellEnd"/>
+    </w:p>
+    <w:p>
+      <w:r>
+        <w:t xml:space="preserve">Framework para aplicaciones que generan textos, </w:t>
+      </w:r>
+      <w:proofErr w:type="spellStart"/>
+      <w:r>
+        <w:t>reponden</w:t>
+      </w:r>
+      <w:proofErr w:type="spellEnd"/>
+      <w:r>
+        <w:t xml:space="preserve"> preguntas. ‘Lang’ viene de lenguaje y ‘</w:t>
+      </w:r>
+      <w:proofErr w:type="spellStart"/>
+      <w:r>
+        <w:t>Chain</w:t>
+      </w:r>
+      <w:proofErr w:type="spellEnd"/>
+      <w:r>
+        <w:t>’</w:t>
+      </w:r>
+      <w:r>
+        <w:t xml:space="preserve"> se refiere a cadena. Agrega funcionalidad donde un LLM no llega de por </w:t>
+      </w:r>
+      <w:proofErr w:type="spellStart"/>
+      <w:r>
+        <w:t>si</w:t>
+      </w:r>
+      <w:proofErr w:type="spellEnd"/>
+      <w:r>
+        <w:t xml:space="preserve">. Hace como de intermediario entre los documentos con los grandes </w:t>
+      </w:r>
+      <w:proofErr w:type="spellStart"/>
+      <w:r>
+        <w:t>LLMs</w:t>
+      </w:r>
+      <w:proofErr w:type="spellEnd"/>
+      <w:r>
+        <w:t>. Componentes</w:t>
+      </w:r>
+    </w:p>
+    <w:p>
+      <w:pPr>
+        <w:pStyle w:val="ListParagraph"/>
+        <w:numPr>
+          <w:ilvl w:val="0"/>
+          <w:numId w:val="1"/>
+        </w:numPr>
+      </w:pPr>
+      <w:r>
+        <w:t xml:space="preserve">Modelos: existen varios modelos donde se puede utilizar (GPT, o modelos de </w:t>
+      </w:r>
+      <w:proofErr w:type="spellStart"/>
+      <w:r>
+        <w:t>huggingface</w:t>
+      </w:r>
+      <w:proofErr w:type="spellEnd"/>
+      <w:r>
+        <w:t>)</w:t>
+      </w:r>
+    </w:p>
+    <w:p/>
+    <w:p>
+      <w:proofErr w:type="spellStart"/>
+      <w:r>
+        <w:t>Chain</w:t>
+      </w:r>
+      <w:proofErr w:type="spellEnd"/>
+    </w:p>
+    <w:p>
+      <w:r>
+        <w:t xml:space="preserve">Son cadenas de diferentes tareas para ejecutar un </w:t>
+      </w:r>
+      <w:proofErr w:type="spellStart"/>
+      <w:r>
+        <w:t>prompt</w:t>
+      </w:r>
+      <w:proofErr w:type="spellEnd"/>
+    </w:p>
+    <w:p>
+      <w:proofErr w:type="spellStart"/>
+      <w:r>
+        <w:t>Memory</w:t>
+      </w:r>
+      <w:proofErr w:type="spellEnd"/>
+    </w:p>
+    <w:p>
+      <w:r>
+        <w:t>Tiene en cuenta el histórico, las acciones consecutivas tendrán en cuenta lo que ha ocurrido anteriormente</w:t>
+      </w:r>
+    </w:p>
+    <w:p>
+      <w:proofErr w:type="spellStart"/>
+      <w:r>
+        <w:t>Indices</w:t>
+      </w:r>
+      <w:proofErr w:type="spellEnd"/>
+    </w:p>
+    <w:p>
+      <w:r>
+        <w:t xml:space="preserve">Parte fundamental, permite a la librería </w:t>
+      </w:r>
+      <w:proofErr w:type="spellStart"/>
+      <w:r>
+        <w:t>inetractura</w:t>
+      </w:r>
+      <w:proofErr w:type="spellEnd"/>
+      <w:r>
+        <w:t xml:space="preserve"> con fuentes externas. Permite conectar con documentos externos.</w:t>
+      </w:r>
+    </w:p>
+    <w:p>
+      <w:pPr>
+        <w:pStyle w:val="ListParagraph"/>
+        <w:numPr>
+          <w:ilvl w:val="0"/>
+          <w:numId w:val="1"/>
+        </w:numPr>
+      </w:pPr>
+      <w:r>
+        <w:t>Cargadores de documentos: Documentos en nube, contenido web, etc..</w:t>
+      </w:r>
+    </w:p>
+    <w:p>
+      <w:pPr>
+        <w:pStyle w:val="ListParagraph"/>
+        <w:numPr>
+          <w:ilvl w:val="0"/>
+          <w:numId w:val="1"/>
+        </w:numPr>
+      </w:pPr>
+      <w:r>
+        <w:t>Base de datos vectoriales: vectoriza la base de datos externa</w:t>
+      </w:r>
+    </w:p>
+    <w:p>
+      <w:pPr>
+        <w:pStyle w:val="ListParagraph"/>
+        <w:numPr>
+          <w:ilvl w:val="0"/>
+          <w:numId w:val="1"/>
+        </w:numPr>
+      </w:pPr>
+      <w:r>
+        <w:t>Divisores de texto: hacer fragmentos de los textos</w:t>
+      </w:r>
+    </w:p>
+    <w:p>
+      <w:pPr>
+        <w:pStyle w:val="ListParagraph"/>
+        <w:numPr>
+          <w:ilvl w:val="0"/>
+          <w:numId w:val="1"/>
+        </w:numPr>
+      </w:pPr>
+      <w:r>
+        <w:t>Recuperadores: recuperar datos que ha almacenado</w:t>
+      </w:r>
+    </w:p>
+    <w:p/>
+    <w:p>
+      <w:r>
+        <w:t>Agentes</w:t>
+      </w:r>
+    </w:p>
+    <w:p>
+      <w:r>
+        <w:t xml:space="preserve">Herramienta para crear </w:t>
+      </w:r>
+      <w:proofErr w:type="spellStart"/>
+      <w:r>
+        <w:t>chatbots</w:t>
+      </w:r>
+      <w:proofErr w:type="spellEnd"/>
+      <w:r>
+        <w:t xml:space="preserve"> </w:t>
       </w:r>
     </w:p>
     <w:sectPr>
@@ -416,7 +1083,7 @@
         <w:rFonts w:ascii="Symbol" w:eastAsiaTheme="minorHAnsi" w:hAnsi="Symbol" w:cstheme="minorBidi" w:hint="default"/>
       </w:rPr>
     </w:lvl>
-    <w:lvl w:ilvl="1" w:tplc="04090003" w:tentative="1">
+    <w:lvl w:ilvl="1" w:tplc="04090003">
       <w:start w:val="1"/>
       <w:numFmt w:val="bullet"/>
       <w:lvlText w:val="o"/>
@@ -514,6 +1181,118 @@
     </w:lvl>
   </w:abstractNum>
   <w:abstractNum w:abstractNumId="1" w15:restartNumberingAfterBreak="0">
+    <w:nsid w:val="361202D0"/>
+    <w:multiLevelType w:val="hybridMultilevel"/>
+    <w:tmpl w:val="237A7D04"/>
+    <w:lvl w:ilvl="0" w:tplc="1578072A">
+      <w:numFmt w:val="bullet"/>
+      <w:lvlText w:val="-"/>
+      <w:lvlJc w:val="left"/>
+      <w:pPr>
+        <w:ind w:left="720" w:hanging="360"/>
+      </w:pPr>
+      <w:rPr>
+        <w:rFonts w:ascii="Calibri" w:eastAsiaTheme="minorHAnsi" w:hAnsi="Calibri" w:cs="Calibri" w:hint="default"/>
+      </w:rPr>
+    </w:lvl>
+    <w:lvl w:ilvl="1" w:tplc="04090003" w:tentative="1">
+      <w:start w:val="1"/>
+      <w:numFmt w:val="bullet"/>
+      <w:lvlText w:val="o"/>
+      <w:lvlJc w:val="left"/>
+      <w:pPr>
+        <w:ind w:left="1440" w:hanging="360"/>
+      </w:pPr>
+      <w:rPr>
+        <w:rFonts w:ascii="Courier New" w:hAnsi="Courier New" w:cs="Courier New" w:hint="default"/>
+      </w:rPr>
+    </w:lvl>
+    <w:lvl w:ilvl="2" w:tplc="04090005" w:tentative="1">
+      <w:start w:val="1"/>
+      <w:numFmt w:val="bullet"/>
+      <w:lvlText w:val=""/>
+      <w:lvlJc w:val="left"/>
+      <w:pPr>
+        <w:ind w:left="2160" w:hanging="360"/>
+      </w:pPr>
+      <w:rPr>
+        <w:rFonts w:ascii="Wingdings" w:hAnsi="Wingdings" w:hint="default"/>
+      </w:rPr>
+    </w:lvl>
+    <w:lvl w:ilvl="3" w:tplc="04090001" w:tentative="1">
+      <w:start w:val="1"/>
+      <w:numFmt w:val="bullet"/>
+      <w:lvlText w:val=""/>
+      <w:lvlJc w:val="left"/>
+      <w:pPr>
+        <w:ind w:left="2880" w:hanging="360"/>
+      </w:pPr>
+      <w:rPr>
+        <w:rFonts w:ascii="Symbol" w:hAnsi="Symbol" w:hint="default"/>
+      </w:rPr>
+    </w:lvl>
+    <w:lvl w:ilvl="4" w:tplc="04090003" w:tentative="1">
+      <w:start w:val="1"/>
+      <w:numFmt w:val="bullet"/>
+      <w:lvlText w:val="o"/>
+      <w:lvlJc w:val="left"/>
+      <w:pPr>
+        <w:ind w:left="3600" w:hanging="360"/>
+      </w:pPr>
+      <w:rPr>
+        <w:rFonts w:ascii="Courier New" w:hAnsi="Courier New" w:cs="Courier New" w:hint="default"/>
+      </w:rPr>
+    </w:lvl>
+    <w:lvl w:ilvl="5" w:tplc="04090005" w:tentative="1">
+      <w:start w:val="1"/>
+      <w:numFmt w:val="bullet"/>
+      <w:lvlText w:val=""/>
+      <w:lvlJc w:val="left"/>
+      <w:pPr>
+        <w:ind w:left="4320" w:hanging="360"/>
+      </w:pPr>
+      <w:rPr>
+        <w:rFonts w:ascii="Wingdings" w:hAnsi="Wingdings" w:hint="default"/>
+      </w:rPr>
+    </w:lvl>
+    <w:lvl w:ilvl="6" w:tplc="04090001" w:tentative="1">
+      <w:start w:val="1"/>
+      <w:numFmt w:val="bullet"/>
+      <w:lvlText w:val=""/>
+      <w:lvlJc w:val="left"/>
+      <w:pPr>
+        <w:ind w:left="5040" w:hanging="360"/>
+      </w:pPr>
+      <w:rPr>
+        <w:rFonts w:ascii="Symbol" w:hAnsi="Symbol" w:hint="default"/>
+      </w:rPr>
+    </w:lvl>
+    <w:lvl w:ilvl="7" w:tplc="04090003" w:tentative="1">
+      <w:start w:val="1"/>
+      <w:numFmt w:val="bullet"/>
+      <w:lvlText w:val="o"/>
+      <w:lvlJc w:val="left"/>
+      <w:pPr>
+        <w:ind w:left="5760" w:hanging="360"/>
+      </w:pPr>
+      <w:rPr>
+        <w:rFonts w:ascii="Courier New" w:hAnsi="Courier New" w:cs="Courier New" w:hint="default"/>
+      </w:rPr>
+    </w:lvl>
+    <w:lvl w:ilvl="8" w:tplc="04090005" w:tentative="1">
+      <w:start w:val="1"/>
+      <w:numFmt w:val="bullet"/>
+      <w:lvlText w:val=""/>
+      <w:lvlJc w:val="left"/>
+      <w:pPr>
+        <w:ind w:left="6480" w:hanging="360"/>
+      </w:pPr>
+      <w:rPr>
+        <w:rFonts w:ascii="Wingdings" w:hAnsi="Wingdings" w:hint="default"/>
+      </w:rPr>
+    </w:lvl>
+  </w:abstractNum>
+  <w:abstractNum w:abstractNumId="2" w15:restartNumberingAfterBreak="0">
     <w:nsid w:val="514E58AB"/>
     <w:multiLevelType w:val="hybridMultilevel"/>
     <w:tmpl w:val="1082A8EA"/>
@@ -602,7 +1381,7 @@
       </w:pPr>
     </w:lvl>
   </w:abstractNum>
-  <w:abstractNum w:abstractNumId="2" w15:restartNumberingAfterBreak="0">
+  <w:abstractNum w:abstractNumId="3" w15:restartNumberingAfterBreak="0">
     <w:nsid w:val="566A5D96"/>
     <w:multiLevelType w:val="hybridMultilevel"/>
     <w:tmpl w:val="EA043460"/>
@@ -691,7 +1470,7 @@
       </w:pPr>
     </w:lvl>
   </w:abstractNum>
-  <w:abstractNum w:abstractNumId="3" w15:restartNumberingAfterBreak="0">
+  <w:abstractNum w:abstractNumId="4" w15:restartNumberingAfterBreak="0">
     <w:nsid w:val="602E2035"/>
     <w:multiLevelType w:val="hybridMultilevel"/>
     <w:tmpl w:val="8C08986A"/>
@@ -784,13 +1563,16 @@
     <w:abstractNumId w:val="0"/>
   </w:num>
   <w:num w:numId="2" w16cid:durableId="983579061">
-    <w:abstractNumId w:val="1"/>
+    <w:abstractNumId w:val="2"/>
   </w:num>
   <w:num w:numId="3" w16cid:durableId="1610313493">
+    <w:abstractNumId w:val="4"/>
+  </w:num>
+  <w:num w:numId="4" w16cid:durableId="757216959">
     <w:abstractNumId w:val="3"/>
   </w:num>
-  <w:num w:numId="4" w16cid:durableId="757216959">
-    <w:abstractNumId w:val="2"/>
+  <w:num w:numId="5" w16cid:durableId="1379016235">
+    <w:abstractNumId w:val="1"/>
   </w:num>
 </w:numbering>
 </file>

</xml_diff>